<commit_message>
tabela dobrze się generuje
</commit_message>
<xml_diff>
--- a/demo.docx
+++ b/demo.docx
@@ -19,17 +19,17 @@
       <w:tr>
         <w:tc>
           <w:tcPr>
-            <w:tcW w:type="dxa" w:w="1234"/>
+            <w:tcW w:type="dxa" w:w="144"/>
           </w:tcPr>
           <w:p>
             <w:r>
-              <w:t>1</w:t>
+              <w:t>1)</w:t>
             </w:r>
           </w:p>
         </w:tc>
         <w:tc>
           <w:tcPr>
-            <w:tcW w:type="dxa" w:w="1234"/>
+            <w:tcW w:type="dxa" w:w="1728"/>
           </w:tcPr>
           <w:p>
             <w:r>
@@ -39,7 +39,7 @@
         </w:tc>
         <w:tc>
           <w:tcPr>
-            <w:tcW w:type="dxa" w:w="1234"/>
+            <w:tcW w:type="dxa" w:w="1440"/>
           </w:tcPr>
           <w:p>
             <w:r>
@@ -49,27 +49,27 @@
         </w:tc>
         <w:tc>
           <w:tcPr>
-            <w:tcW w:type="dxa" w:w="1234"/>
+            <w:tcW w:type="dxa" w:w="1728"/>
           </w:tcPr>
           <w:p>
             <w:r>
-              <w:t>Byś</w:t>
+              <w:t>BYŚ</w:t>
             </w:r>
           </w:p>
         </w:tc>
         <w:tc>
           <w:tcPr>
-            <w:tcW w:type="dxa" w:w="1234"/>
+            <w:tcW w:type="dxa" w:w="3600"/>
           </w:tcPr>
           <w:p>
             <w:r>
-              <w:t>w dn. 19 - 22.10.2020</w:t>
+              <w:t>w dn. 19 - 22.10.2020 r.</w:t>
             </w:r>
           </w:p>
         </w:tc>
         <w:tc>
           <w:tcPr>
-            <w:tcW w:type="dxa" w:w="1234"/>
+            <w:tcW w:type="dxa" w:w="1152"/>
           </w:tcPr>
           <w:p>
             <w:r>
@@ -79,7 +79,7 @@
         </w:tc>
         <w:tc>
           <w:tcPr>
-            <w:tcW w:type="dxa" w:w="1234"/>
+            <w:tcW w:type="dxa" w:w="1728"/>
           </w:tcPr>
           <w:p>
             <w:r>
@@ -91,27 +91,27 @@
       <w:tr>
         <w:tc>
           <w:tcPr>
-            <w:tcW w:type="dxa" w:w="1234"/>
+            <w:tcW w:type="dxa" w:w="144"/>
           </w:tcPr>
           <w:p>
             <w:r>
-              <w:t>2</w:t>
+              <w:t>2)</w:t>
             </w:r>
           </w:p>
         </w:tc>
         <w:tc>
           <w:tcPr>
-            <w:tcW w:type="dxa" w:w="1234"/>
+            <w:tcW w:type="dxa" w:w="1728"/>
           </w:tcPr>
           <w:p>
             <w:r>
-              <w:t>kpr. pchor.</w:t>
+              <w:t>szer. pchor.</w:t>
             </w:r>
           </w:p>
         </w:tc>
         <w:tc>
           <w:tcPr>
-            <w:tcW w:type="dxa" w:w="1234"/>
+            <w:tcW w:type="dxa" w:w="1440"/>
           </w:tcPr>
           <w:p>
             <w:r>
@@ -121,27 +121,27 @@
         </w:tc>
         <w:tc>
           <w:tcPr>
-            <w:tcW w:type="dxa" w:w="1234"/>
+            <w:tcW w:type="dxa" w:w="1728"/>
           </w:tcPr>
           <w:p>
             <w:r>
-              <w:t>Dziwusz</w:t>
+              <w:t>DZIWUSZ</w:t>
             </w:r>
           </w:p>
         </w:tc>
         <w:tc>
           <w:tcPr>
-            <w:tcW w:type="dxa" w:w="1234"/>
+            <w:tcW w:type="dxa" w:w="3600"/>
           </w:tcPr>
           <w:p>
             <w:r>
-              <w:t>w dn. 14 - 23.10.2020</w:t>
+              <w:t>w dn. 18 - 26.10.2020 r.</w:t>
             </w:r>
           </w:p>
         </w:tc>
         <w:tc>
           <w:tcPr>
-            <w:tcW w:type="dxa" w:w="1234"/>
+            <w:tcW w:type="dxa" w:w="1152"/>
           </w:tcPr>
           <w:p>
             <w:r>
@@ -151,11 +151,83 @@
         </w:tc>
         <w:tc>
           <w:tcPr>
-            <w:tcW w:type="dxa" w:w="1234"/>
+            <w:tcW w:type="dxa" w:w="1728"/>
           </w:tcPr>
           <w:p>
             <w:r>
-              <w:t>Zielona Góra</w:t>
+              <w:t>Dębica</w:t>
+            </w:r>
+          </w:p>
+        </w:tc>
+      </w:tr>
+      <w:tr>
+        <w:tc>
+          <w:tcPr>
+            <w:tcW w:type="dxa" w:w="144"/>
+          </w:tcPr>
+          <w:p>
+            <w:r>
+              <w:t>3)</w:t>
+            </w:r>
+          </w:p>
+        </w:tc>
+        <w:tc>
+          <w:tcPr>
+            <w:tcW w:type="dxa" w:w="1728"/>
+          </w:tcPr>
+          <w:p>
+            <w:r>
+              <w:t>szer. pchor.</w:t>
+            </w:r>
+          </w:p>
+        </w:tc>
+        <w:tc>
+          <w:tcPr>
+            <w:tcW w:type="dxa" w:w="1440"/>
+          </w:tcPr>
+          <w:p>
+            <w:r>
+              <w:t>Hubert</w:t>
+            </w:r>
+          </w:p>
+        </w:tc>
+        <w:tc>
+          <w:tcPr>
+            <w:tcW w:type="dxa" w:w="1728"/>
+          </w:tcPr>
+          <w:p>
+            <w:r>
+              <w:t>BYŚ</w:t>
+            </w:r>
+          </w:p>
+        </w:tc>
+        <w:tc>
+          <w:tcPr>
+            <w:tcW w:type="dxa" w:w="3600"/>
+          </w:tcPr>
+          <w:p>
+            <w:r>
+              <w:t>w dn. 26 - 26.10.2020 r.</w:t>
+            </w:r>
+          </w:p>
+        </w:tc>
+        <w:tc>
+          <w:tcPr>
+            <w:tcW w:type="dxa" w:w="1152"/>
+          </w:tcPr>
+          <w:p>
+            <w:r>
+              <w:t>do m.</w:t>
+            </w:r>
+          </w:p>
+        </w:tc>
+        <w:tc>
+          <w:tcPr>
+            <w:tcW w:type="dxa" w:w="1728"/>
+          </w:tcPr>
+          <w:p>
+            <w:r>
+              <w:t>Kraków</w:t>
             </w:r>
           </w:p>
         </w:tc>
@@ -163,7 +235,7 @@
     </w:tbl>
     <w:sectPr>
       <w:pgSz w:w="12240" w:h="15840"/>
-      <w:pgMar w:top="1440" w:right="1800" w:bottom="1440" w:left="1800" w:header="720" w:footer="720" w:gutter="0"/>
+      <w:pgMar w:top="567" w:right="567" w:bottom="567" w:left="567" w:header="720" w:footer="720" w:gutter="0"/>
       <w:cols w:space="720"/>
       <w:docGrid w:linePitch="360"/>
     </w:sectPr>
@@ -534,6 +606,10 @@
     <w:name w:val="Normal"/>
     <w:qFormat/>
     <w:rsid w:val="00FC693F"/>
+    <w:rPr>
+      <w:rFonts w:ascii="Times New Roman" w:hAnsi="Times New Roman"/>
+      <w:sz w:val="24"/>
+    </w:rPr>
   </w:style>
   <w:style w:type="paragraph" w:styleId="Header">
     <w:name w:val="header"/>

</xml_diff>

<commit_message>
widget_tweaks zmiana w hierarchii
</commit_message>
<xml_diff>
--- a/demo.docx
+++ b/demo.docx
@@ -228,6 +228,78 @@
           <w:p>
             <w:r>
               <w:t>Kraków</w:t>
+            </w:r>
+          </w:p>
+        </w:tc>
+      </w:tr>
+      <w:tr>
+        <w:tc>
+          <w:tcPr>
+            <w:tcW w:type="dxa" w:w="144"/>
+          </w:tcPr>
+          <w:p>
+            <w:r>
+              <w:t>4)</w:t>
+            </w:r>
+          </w:p>
+        </w:tc>
+        <w:tc>
+          <w:tcPr>
+            <w:tcW w:type="dxa" w:w="1728"/>
+          </w:tcPr>
+          <w:p>
+            <w:r>
+              <w:t>szer. pchor.</w:t>
+            </w:r>
+          </w:p>
+        </w:tc>
+        <w:tc>
+          <w:tcPr>
+            <w:tcW w:type="dxa" w:w="1440"/>
+          </w:tcPr>
+          <w:p>
+            <w:r>
+              <w:t>dsa</w:t>
+            </w:r>
+          </w:p>
+        </w:tc>
+        <w:tc>
+          <w:tcPr>
+            <w:tcW w:type="dxa" w:w="1728"/>
+          </w:tcPr>
+          <w:p>
+            <w:r>
+              <w:t>DSA</w:t>
+            </w:r>
+          </w:p>
+        </w:tc>
+        <w:tc>
+          <w:tcPr>
+            <w:tcW w:type="dxa" w:w="3600"/>
+          </w:tcPr>
+          <w:p>
+            <w:r>
+              <w:t>w dn. 26 - 26.10.2020 r.</w:t>
+            </w:r>
+          </w:p>
+        </w:tc>
+        <w:tc>
+          <w:tcPr>
+            <w:tcW w:type="dxa" w:w="1152"/>
+          </w:tcPr>
+          <w:p>
+            <w:r>
+              <w:t>do m.</w:t>
+            </w:r>
+          </w:p>
+        </w:tc>
+        <w:tc>
+          <w:tcPr>
+            <w:tcW w:type="dxa" w:w="1728"/>
+          </w:tcPr>
+          <w:p>
+            <w:r>
+              <w:t>dsa</w:t>
             </w:r>
           </w:p>
         </w:tc>

</xml_diff>